<commit_message>
update build script to output markdown files with .md extension instead of .markdown
</commit_message>
<xml_diff>
--- a/library/Contoso Matterhorn National Bank.docx
+++ b/library/Contoso Matterhorn National Bank.docx
@@ -7,6 +7,9 @@
         <w:pStyle w:val="Heading1"/>
       </w:pPr>
       <w:r>
+        <w:rPr>
+          <w:noProof/>
+        </w:rPr>
         <w:drawing>
           <wp:inline distT="0" distB="0" distL="0" distR="0" wp14:anchorId="1EB56C8F" wp14:editId="58357EAE">
             <wp:extent cx="5731510" cy="5591810"/>
@@ -366,15 +369,7 @@
         <w:t>Integration Capabilities</w:t>
       </w:r>
       <w:r>
-        <w:t xml:space="preserve">: The platform should </w:t>
-      </w:r>
-      <w:proofErr w:type="gramStart"/>
-      <w:r>
-        <w:t>integrate</w:t>
-      </w:r>
-      <w:proofErr w:type="gramEnd"/>
-      <w:r>
-        <w:t xml:space="preserve"> with various sources like internal databases, SharePoint, Confluence, and different API interfaces.</w:t>
+        <w:t>: The platform should integrate with various sources like internal databases, SharePoint, Confluence, and different API interfaces.</w:t>
       </w:r>
     </w:p>
     <w:p>
@@ -528,7 +523,883 @@
         <w:t>Personas</w:t>
       </w:r>
     </w:p>
+    <w:p>
+      <w:pPr>
+        <w:pStyle w:val="Heading3"/>
+      </w:pPr>
+      <w:r>
+        <w:t>James Carter</w:t>
+      </w:r>
+    </w:p>
+    <w:p>
+      <w:pPr>
+        <w:pStyle w:val="Quote"/>
+      </w:pPr>
+      <w:r>
+        <w:t>Building trusted relationships with clients is paramount, but efficiency should enhance rather than hinder this process.</w:t>
+      </w:r>
+    </w:p>
+    <w:p>
+      <w:pPr>
+        <w:pStyle w:val="Heading4"/>
+      </w:pPr>
+      <w:r>
+        <w:t>Pain Points</w:t>
+      </w:r>
+    </w:p>
+    <w:p>
+      <w:pPr>
+        <w:numPr>
+          <w:ilvl w:val="0"/>
+          <w:numId w:val="14"/>
+        </w:numPr>
+      </w:pPr>
+      <w:r>
+        <w:rPr>
+          <w:b/>
+          <w:bCs/>
+        </w:rPr>
+        <w:t>Inefficiency in the initial financial assessment process</w:t>
+      </w:r>
+    </w:p>
+    <w:p>
+      <w:pPr>
+        <w:numPr>
+          <w:ilvl w:val="1"/>
+          <w:numId w:val="14"/>
+        </w:numPr>
+      </w:pPr>
+      <w:r>
+        <w:rPr>
+          <w:b/>
+          <w:bCs/>
+        </w:rPr>
+        <w:t>Recent Experience:</w:t>
+      </w:r>
+      <w:r>
+        <w:t> Spent over 10 hours gathering redundant information for a new client.</w:t>
+      </w:r>
+    </w:p>
+    <w:p>
+      <w:pPr>
+        <w:numPr>
+          <w:ilvl w:val="1"/>
+          <w:numId w:val="14"/>
+        </w:numPr>
+      </w:pPr>
+      <w:r>
+        <w:rPr>
+          <w:b/>
+          <w:bCs/>
+        </w:rPr>
+        <w:t>Impact:</w:t>
+      </w:r>
+      <w:r>
+        <w:t> Slows down client onboarding, leading to frustration and possible client attrition.</w:t>
+      </w:r>
+    </w:p>
+    <w:p>
+      <w:pPr>
+        <w:numPr>
+          <w:ilvl w:val="1"/>
+          <w:numId w:val="14"/>
+        </w:numPr>
+      </w:pPr>
+      <w:r>
+        <w:rPr>
+          <w:b/>
+          <w:bCs/>
+        </w:rPr>
+        <w:t>Importance Score:</w:t>
+      </w:r>
+      <w:r>
+        <w:t> 8</w:t>
+      </w:r>
+    </w:p>
+    <w:p>
+      <w:pPr>
+        <w:numPr>
+          <w:ilvl w:val="1"/>
+          <w:numId w:val="14"/>
+        </w:numPr>
+      </w:pPr>
+      <w:r>
+        <w:rPr>
+          <w:b/>
+          <w:bCs/>
+        </w:rPr>
+        <w:t>Current Strategies:</w:t>
+      </w:r>
+      <w:r>
+        <w:t> Manual review of historical data and lengthy interviews with clients.</w:t>
+      </w:r>
+    </w:p>
+    <w:p>
+      <w:pPr>
+        <w:numPr>
+          <w:ilvl w:val="1"/>
+          <w:numId w:val="14"/>
+        </w:numPr>
+      </w:pPr>
+      <w:r>
+        <w:rPr>
+          <w:b/>
+          <w:bCs/>
+        </w:rPr>
+        <w:t>Current Challenges:</w:t>
+      </w:r>
+      <w:r>
+        <w:t> Data collection is time-consuming and prone to human error.</w:t>
+      </w:r>
+    </w:p>
+    <w:p>
+      <w:pPr>
+        <w:numPr>
+          <w:ilvl w:val="1"/>
+          <w:numId w:val="14"/>
+        </w:numPr>
+      </w:pPr>
+      <w:r>
+        <w:rPr>
+          <w:b/>
+          <w:bCs/>
+        </w:rPr>
+        <w:t>Satisfaction Score:</w:t>
+      </w:r>
+      <w:r>
+        <w:t> 5</w:t>
+      </w:r>
+    </w:p>
+    <w:p>
+      <w:pPr>
+        <w:numPr>
+          <w:ilvl w:val="1"/>
+          <w:numId w:val="14"/>
+        </w:numPr>
+      </w:pPr>
+      <w:r>
+        <w:rPr>
+          <w:b/>
+          <w:bCs/>
+        </w:rPr>
+        <w:t>Opportunity Score:</w:t>
+      </w:r>
+      <w:r>
+        <w:t> 9</w:t>
+      </w:r>
+    </w:p>
+    <w:p>
+      <w:pPr>
+        <w:numPr>
+          <w:ilvl w:val="1"/>
+          <w:numId w:val="14"/>
+        </w:numPr>
+      </w:pPr>
+      <w:r>
+        <w:rPr>
+          <w:b/>
+          <w:bCs/>
+        </w:rPr>
+        <w:t>Additional Challenges:</w:t>
+      </w:r>
+      <w:r>
+        <w:t> Lack of integration between various data systems.</w:t>
+      </w:r>
+    </w:p>
+    <w:p>
+      <w:pPr>
+        <w:numPr>
+          <w:ilvl w:val="1"/>
+          <w:numId w:val="14"/>
+        </w:numPr>
+      </w:pPr>
+      <w:r>
+        <w:rPr>
+          <w:b/>
+          <w:bCs/>
+        </w:rPr>
+        <w:t>Desired Solution:</w:t>
+      </w:r>
+      <w:r>
+        <w:t> A centralized digital platform for seamless and efficient data collection.</w:t>
+      </w:r>
+    </w:p>
+    <w:p>
+      <w:pPr>
+        <w:numPr>
+          <w:ilvl w:val="0"/>
+          <w:numId w:val="14"/>
+        </w:numPr>
+      </w:pPr>
+      <w:r>
+        <w:rPr>
+          <w:b/>
+          <w:bCs/>
+        </w:rPr>
+        <w:lastRenderedPageBreak/>
+        <w:t>Difficulty maintaining personalized service with growing client base</w:t>
+      </w:r>
+    </w:p>
+    <w:p>
+      <w:pPr>
+        <w:numPr>
+          <w:ilvl w:val="1"/>
+          <w:numId w:val="14"/>
+        </w:numPr>
+      </w:pPr>
+      <w:r>
+        <w:rPr>
+          <w:b/>
+          <w:bCs/>
+        </w:rPr>
+        <w:t>Recent Experience:</w:t>
+      </w:r>
+      <w:r>
+        <w:t> Missed sending a birthday message to one of his VIP clients.</w:t>
+      </w:r>
+    </w:p>
+    <w:p>
+      <w:pPr>
+        <w:numPr>
+          <w:ilvl w:val="1"/>
+          <w:numId w:val="14"/>
+        </w:numPr>
+      </w:pPr>
+      <w:r>
+        <w:rPr>
+          <w:b/>
+          <w:bCs/>
+        </w:rPr>
+        <w:t>Impact:</w:t>
+      </w:r>
+      <w:r>
+        <w:t> Impacts personal relationship and client retention.</w:t>
+      </w:r>
+    </w:p>
+    <w:p>
+      <w:pPr>
+        <w:numPr>
+          <w:ilvl w:val="1"/>
+          <w:numId w:val="14"/>
+        </w:numPr>
+      </w:pPr>
+      <w:r>
+        <w:rPr>
+          <w:b/>
+          <w:bCs/>
+        </w:rPr>
+        <w:t>Importance Score:</w:t>
+      </w:r>
+      <w:r>
+        <w:t> 9</w:t>
+      </w:r>
+    </w:p>
+    <w:p>
+      <w:pPr>
+        <w:numPr>
+          <w:ilvl w:val="1"/>
+          <w:numId w:val="14"/>
+        </w:numPr>
+      </w:pPr>
+      <w:r>
+        <w:rPr>
+          <w:b/>
+          <w:bCs/>
+        </w:rPr>
+        <w:t>Current Strategies:</w:t>
+      </w:r>
+      <w:r>
+        <w:t> Using a spreadsheet to track important client milestones.</w:t>
+      </w:r>
+    </w:p>
+    <w:p>
+      <w:pPr>
+        <w:numPr>
+          <w:ilvl w:val="1"/>
+          <w:numId w:val="14"/>
+        </w:numPr>
+      </w:pPr>
+      <w:r>
+        <w:rPr>
+          <w:b/>
+          <w:bCs/>
+        </w:rPr>
+        <w:t>Current Challenges:</w:t>
+      </w:r>
+      <w:r>
+        <w:t> High potential for oversight and inability to scale with growing numbers.</w:t>
+      </w:r>
+    </w:p>
+    <w:p>
+      <w:pPr>
+        <w:numPr>
+          <w:ilvl w:val="1"/>
+          <w:numId w:val="14"/>
+        </w:numPr>
+      </w:pPr>
+      <w:r>
+        <w:rPr>
+          <w:b/>
+          <w:bCs/>
+        </w:rPr>
+        <w:t>Satisfaction Score:</w:t>
+      </w:r>
+      <w:r>
+        <w:t> 4</w:t>
+      </w:r>
+    </w:p>
+    <w:p>
+      <w:pPr>
+        <w:numPr>
+          <w:ilvl w:val="1"/>
+          <w:numId w:val="14"/>
+        </w:numPr>
+      </w:pPr>
+      <w:r>
+        <w:rPr>
+          <w:b/>
+          <w:bCs/>
+        </w:rPr>
+        <w:t>Opportunity Score:</w:t>
+      </w:r>
+      <w:r>
+        <w:t> 8</w:t>
+      </w:r>
+    </w:p>
+    <w:p>
+      <w:pPr>
+        <w:numPr>
+          <w:ilvl w:val="1"/>
+          <w:numId w:val="14"/>
+        </w:numPr>
+      </w:pPr>
+      <w:r>
+        <w:rPr>
+          <w:b/>
+          <w:bCs/>
+        </w:rPr>
+        <w:t>Additional Challenges:</w:t>
+      </w:r>
+      <w:r>
+        <w:t> Balancing personalization with scale in communications.</w:t>
+      </w:r>
+    </w:p>
+    <w:p>
+      <w:pPr>
+        <w:numPr>
+          <w:ilvl w:val="1"/>
+          <w:numId w:val="14"/>
+        </w:numPr>
+      </w:pPr>
+      <w:r>
+        <w:rPr>
+          <w:b/>
+          <w:bCs/>
+        </w:rPr>
+        <w:t>Desired Solution:</w:t>
+      </w:r>
+      <w:r>
+        <w:t> Automated CRM system with reminders and personalized messaging capabilities.</w:t>
+      </w:r>
+    </w:p>
+    <w:p>
+      <w:pPr>
+        <w:pStyle w:val="Heading4"/>
+      </w:pPr>
+      <w:r>
+        <w:t>Behaviors</w:t>
+      </w:r>
+    </w:p>
+    <w:p>
+      <w:pPr>
+        <w:numPr>
+          <w:ilvl w:val="0"/>
+          <w:numId w:val="15"/>
+        </w:numPr>
+      </w:pPr>
+      <w:r>
+        <w:t>Detail-oriented</w:t>
+      </w:r>
+    </w:p>
+    <w:p>
+      <w:pPr>
+        <w:numPr>
+          <w:ilvl w:val="0"/>
+          <w:numId w:val="15"/>
+        </w:numPr>
+      </w:pPr>
+      <w:r>
+        <w:t>Proactively communicates with clients</w:t>
+      </w:r>
+    </w:p>
+    <w:p>
+      <w:pPr>
+        <w:numPr>
+          <w:ilvl w:val="0"/>
+          <w:numId w:val="15"/>
+        </w:numPr>
+      </w:pPr>
+      <w:r>
+        <w:t>Continuously updates knowledge on market trends</w:t>
+      </w:r>
+    </w:p>
+    <w:p>
+      <w:pPr>
+        <w:pStyle w:val="Heading4"/>
+      </w:pPr>
+      <w:r>
+        <w:t>Job to Be Done</w:t>
+      </w:r>
+    </w:p>
+    <w:p>
+      <w:r>
+        <w:t>To streamline financial assessments and maintain high-quality client relationships as the client base expands.</w:t>
+      </w:r>
+    </w:p>
     <w:p/>
+    <w:p>
+      <w:pPr>
+        <w:pStyle w:val="Heading3"/>
+      </w:pPr>
+      <w:r>
+        <w:t>Emily Zhang</w:t>
+      </w:r>
+    </w:p>
+    <w:p>
+      <w:pPr>
+        <w:pStyle w:val="Quote"/>
+      </w:pPr>
+      <w:r>
+        <w:t>Comprehending and adapting to regulatory landscapes is critical, yet poses significant operational challenges</w:t>
+      </w:r>
+      <w:r>
+        <w:t>.</w:t>
+      </w:r>
+    </w:p>
+    <w:p>
+      <w:pPr>
+        <w:pStyle w:val="Heading4"/>
+      </w:pPr>
+      <w:r>
+        <w:t>Pain Points</w:t>
+      </w:r>
+    </w:p>
+    <w:p>
+      <w:pPr>
+        <w:numPr>
+          <w:ilvl w:val="0"/>
+          <w:numId w:val="16"/>
+        </w:numPr>
+      </w:pPr>
+      <w:r>
+        <w:rPr>
+          <w:b/>
+          <w:bCs/>
+        </w:rPr>
+        <w:t>Risk management complexities across international regulations</w:t>
+      </w:r>
+    </w:p>
+    <w:p>
+      <w:pPr>
+        <w:numPr>
+          <w:ilvl w:val="1"/>
+          <w:numId w:val="16"/>
+        </w:numPr>
+      </w:pPr>
+      <w:r>
+        <w:rPr>
+          <w:b/>
+          <w:bCs/>
+        </w:rPr>
+        <w:t>Recent Experience:</w:t>
+      </w:r>
+      <w:r>
+        <w:t> Spent weeks verifying investment compliance due to new international tax laws.</w:t>
+      </w:r>
+    </w:p>
+    <w:p>
+      <w:pPr>
+        <w:numPr>
+          <w:ilvl w:val="1"/>
+          <w:numId w:val="16"/>
+        </w:numPr>
+      </w:pPr>
+      <w:r>
+        <w:rPr>
+          <w:b/>
+          <w:bCs/>
+        </w:rPr>
+        <w:lastRenderedPageBreak/>
+        <w:t>Impact:</w:t>
+      </w:r>
+      <w:r>
+        <w:t> Delay in implementing client strategies and potential loss of investment opportunities.</w:t>
+      </w:r>
+    </w:p>
+    <w:p>
+      <w:pPr>
+        <w:numPr>
+          <w:ilvl w:val="1"/>
+          <w:numId w:val="16"/>
+        </w:numPr>
+      </w:pPr>
+      <w:r>
+        <w:rPr>
+          <w:b/>
+          <w:bCs/>
+        </w:rPr>
+        <w:t>Importance Score:</w:t>
+      </w:r>
+      <w:r>
+        <w:t> 10</w:t>
+      </w:r>
+    </w:p>
+    <w:p>
+      <w:pPr>
+        <w:numPr>
+          <w:ilvl w:val="1"/>
+          <w:numId w:val="16"/>
+        </w:numPr>
+      </w:pPr>
+      <w:r>
+        <w:rPr>
+          <w:b/>
+          <w:bCs/>
+        </w:rPr>
+        <w:t>Current Strategies:</w:t>
+      </w:r>
+      <w:r>
+        <w:t> Regular training and consultation with legal advisors to keep up-to-date.</w:t>
+      </w:r>
+    </w:p>
+    <w:p>
+      <w:pPr>
+        <w:numPr>
+          <w:ilvl w:val="1"/>
+          <w:numId w:val="16"/>
+        </w:numPr>
+      </w:pPr>
+      <w:r>
+        <w:rPr>
+          <w:b/>
+          <w:bCs/>
+        </w:rPr>
+        <w:t>Current Challenges:</w:t>
+      </w:r>
+      <w:r>
+        <w:t> Frequent changes in international regulations require constant adaptation.</w:t>
+      </w:r>
+    </w:p>
+    <w:p>
+      <w:pPr>
+        <w:numPr>
+          <w:ilvl w:val="1"/>
+          <w:numId w:val="16"/>
+        </w:numPr>
+      </w:pPr>
+      <w:r>
+        <w:rPr>
+          <w:b/>
+          <w:bCs/>
+        </w:rPr>
+        <w:t>Satisfaction Score:</w:t>
+      </w:r>
+      <w:r>
+        <w:t> 6</w:t>
+      </w:r>
+    </w:p>
+    <w:p>
+      <w:pPr>
+        <w:numPr>
+          <w:ilvl w:val="1"/>
+          <w:numId w:val="16"/>
+        </w:numPr>
+      </w:pPr>
+      <w:r>
+        <w:rPr>
+          <w:b/>
+          <w:bCs/>
+        </w:rPr>
+        <w:t>Opportunity Score:</w:t>
+      </w:r>
+      <w:r>
+        <w:t> 7</w:t>
+      </w:r>
+    </w:p>
+    <w:p>
+      <w:pPr>
+        <w:numPr>
+          <w:ilvl w:val="1"/>
+          <w:numId w:val="16"/>
+        </w:numPr>
+      </w:pPr>
+      <w:r>
+        <w:rPr>
+          <w:b/>
+          <w:bCs/>
+        </w:rPr>
+        <w:t>Additional Challenges:</w:t>
+      </w:r>
+      <w:r>
+        <w:t> High-volume of constantly changing information is overwhelming.</w:t>
+      </w:r>
+    </w:p>
+    <w:p>
+      <w:pPr>
+        <w:numPr>
+          <w:ilvl w:val="1"/>
+          <w:numId w:val="16"/>
+        </w:numPr>
+      </w:pPr>
+      <w:r>
+        <w:rPr>
+          <w:b/>
+          <w:bCs/>
+        </w:rPr>
+        <w:t>Desired Solution:</w:t>
+      </w:r>
+      <w:r>
+        <w:t> Advanced compliance software that is updated in real-time with regulatory changes.</w:t>
+      </w:r>
+    </w:p>
+    <w:p>
+      <w:pPr>
+        <w:numPr>
+          <w:ilvl w:val="0"/>
+          <w:numId w:val="16"/>
+        </w:numPr>
+      </w:pPr>
+      <w:r>
+        <w:rPr>
+          <w:b/>
+          <w:bCs/>
+        </w:rPr>
+        <w:t>Measuring and acting on customer satisfaction effectively</w:t>
+      </w:r>
+    </w:p>
+    <w:p>
+      <w:pPr>
+        <w:numPr>
+          <w:ilvl w:val="1"/>
+          <w:numId w:val="16"/>
+        </w:numPr>
+      </w:pPr>
+      <w:r>
+        <w:rPr>
+          <w:b/>
+          <w:bCs/>
+        </w:rPr>
+        <w:t>Recent Experience:</w:t>
+      </w:r>
+      <w:r>
+        <w:t> Received mixed feedback from a client survey but found the data too generic for action.</w:t>
+      </w:r>
+    </w:p>
+    <w:p>
+      <w:pPr>
+        <w:numPr>
+          <w:ilvl w:val="1"/>
+          <w:numId w:val="16"/>
+        </w:numPr>
+      </w:pPr>
+      <w:r>
+        <w:rPr>
+          <w:b/>
+          <w:bCs/>
+        </w:rPr>
+        <w:t>Impact:</w:t>
+      </w:r>
+      <w:r>
+        <w:t> Lack of actionable insights to improve services.</w:t>
+      </w:r>
+    </w:p>
+    <w:p>
+      <w:pPr>
+        <w:numPr>
+          <w:ilvl w:val="1"/>
+          <w:numId w:val="16"/>
+        </w:numPr>
+      </w:pPr>
+      <w:r>
+        <w:rPr>
+          <w:b/>
+          <w:bCs/>
+        </w:rPr>
+        <w:t>Importance Score:</w:t>
+      </w:r>
+      <w:r>
+        <w:t> 7</w:t>
+      </w:r>
+    </w:p>
+    <w:p>
+      <w:pPr>
+        <w:numPr>
+          <w:ilvl w:val="1"/>
+          <w:numId w:val="16"/>
+        </w:numPr>
+      </w:pPr>
+      <w:r>
+        <w:rPr>
+          <w:b/>
+          <w:bCs/>
+        </w:rPr>
+        <w:t>Current Strategies:</w:t>
+      </w:r>
+      <w:r>
+        <w:t> Annual surveys and follow-up calls to discuss results.</w:t>
+      </w:r>
+    </w:p>
+    <w:p>
+      <w:pPr>
+        <w:numPr>
+          <w:ilvl w:val="1"/>
+          <w:numId w:val="16"/>
+        </w:numPr>
+      </w:pPr>
+      <w:r>
+        <w:rPr>
+          <w:b/>
+          <w:bCs/>
+        </w:rPr>
+        <w:t>Current Challenges:</w:t>
+      </w:r>
+      <w:r>
+        <w:t> Surveys lack precision and depth, leading to generic feedback.</w:t>
+      </w:r>
+    </w:p>
+    <w:p>
+      <w:pPr>
+        <w:numPr>
+          <w:ilvl w:val="1"/>
+          <w:numId w:val="16"/>
+        </w:numPr>
+      </w:pPr>
+      <w:r>
+        <w:rPr>
+          <w:b/>
+          <w:bCs/>
+        </w:rPr>
+        <w:t>Satisfaction Score:</w:t>
+      </w:r>
+      <w:r>
+        <w:t> 5</w:t>
+      </w:r>
+    </w:p>
+    <w:p>
+      <w:pPr>
+        <w:numPr>
+          <w:ilvl w:val="1"/>
+          <w:numId w:val="16"/>
+        </w:numPr>
+      </w:pPr>
+      <w:r>
+        <w:rPr>
+          <w:b/>
+          <w:bCs/>
+        </w:rPr>
+        <w:t>Opportunity Score:</w:t>
+      </w:r>
+      <w:r>
+        <w:t> 6</w:t>
+      </w:r>
+    </w:p>
+    <w:p>
+      <w:pPr>
+        <w:numPr>
+          <w:ilvl w:val="1"/>
+          <w:numId w:val="16"/>
+        </w:numPr>
+      </w:pPr>
+      <w:r>
+        <w:rPr>
+          <w:b/>
+          <w:bCs/>
+        </w:rPr>
+        <w:t>Additional Challenges:</w:t>
+      </w:r>
+      <w:r>
+        <w:t> Difficult distinguishing between unique client needs through broad surveys.</w:t>
+      </w:r>
+    </w:p>
+    <w:p>
+      <w:pPr>
+        <w:numPr>
+          <w:ilvl w:val="1"/>
+          <w:numId w:val="16"/>
+        </w:numPr>
+      </w:pPr>
+      <w:r>
+        <w:rPr>
+          <w:b/>
+          <w:bCs/>
+        </w:rPr>
+        <w:t>Desired Solution:</w:t>
+      </w:r>
+      <w:r>
+        <w:t> Sophisticated client feedback analysis tools that offer specific improvement areas.</w:t>
+      </w:r>
+    </w:p>
+    <w:p>
+      <w:pPr>
+        <w:pStyle w:val="Heading4"/>
+      </w:pPr>
+      <w:r>
+        <w:t>Behaviors</w:t>
+      </w:r>
+    </w:p>
+    <w:p>
+      <w:pPr>
+        <w:numPr>
+          <w:ilvl w:val="0"/>
+          <w:numId w:val="17"/>
+        </w:numPr>
+      </w:pPr>
+      <w:r>
+        <w:t>Analytical and data-driven</w:t>
+      </w:r>
+    </w:p>
+    <w:p>
+      <w:pPr>
+        <w:numPr>
+          <w:ilvl w:val="0"/>
+          <w:numId w:val="17"/>
+        </w:numPr>
+      </w:pPr>
+      <w:r>
+        <w:t>Keeps abreast with regulatory changes</w:t>
+      </w:r>
+    </w:p>
+    <w:p>
+      <w:pPr>
+        <w:numPr>
+          <w:ilvl w:val="0"/>
+          <w:numId w:val="17"/>
+        </w:numPr>
+      </w:pPr>
+      <w:r>
+        <w:lastRenderedPageBreak/>
+        <w:t>Fosters communication with technical experts</w:t>
+      </w:r>
+    </w:p>
+    <w:p>
+      <w:pPr>
+        <w:pStyle w:val="Heading4"/>
+      </w:pPr>
+      <w:r>
+        <w:t>Job to Be Done</w:t>
+      </w:r>
+    </w:p>
+    <w:p>
+      <w:r>
+        <w:t xml:space="preserve">To ensure client investment strategies are </w:t>
+      </w:r>
+      <w:r>
+        <w:t xml:space="preserve">compliant </w:t>
+      </w:r>
+      <w:r>
+        <w:t>and customized to their needs, while navigating complex regulatory landscapes.</w:t>
+      </w:r>
+    </w:p>
     <w:p/>
     <w:p>
       <w:pPr>
@@ -675,7 +1546,6 @@
           <w:b/>
           <w:bCs/>
         </w:rPr>
-        <w:lastRenderedPageBreak/>
         <w:t>Investment Proposal</w:t>
       </w:r>
       <w:r>
@@ -756,6 +1626,7 @@
           <w:b/>
           <w:bCs/>
         </w:rPr>
+        <w:lastRenderedPageBreak/>
         <w:t>Execution and Monitoring</w:t>
       </w:r>
       <w:r>
@@ -770,15 +1641,7 @@
         </w:numPr>
       </w:pPr>
       <w:r>
-        <w:t xml:space="preserve">Execute </w:t>
-      </w:r>
-      <w:proofErr w:type="gramStart"/>
-      <w:r>
-        <w:t>the investment</w:t>
-      </w:r>
-      <w:proofErr w:type="gramEnd"/>
-      <w:r>
-        <w:t xml:space="preserve"> transactions.</w:t>
+        <w:t>Execute the investment transactions.</w:t>
       </w:r>
     </w:p>
     <w:p>
@@ -969,7 +1832,6 @@
         </w:numPr>
       </w:pPr>
       <w:r>
-        <w:lastRenderedPageBreak/>
         <w:t>Verify that all investment products and strategies comply with local and international regulations.</w:t>
       </w:r>
     </w:p>
@@ -1050,6 +1912,7 @@
         </w:numPr>
       </w:pPr>
       <w:r>
+        <w:lastRenderedPageBreak/>
         <w:t>Regularly review and adjust the financial plan based on changes in the client's circumstances or regulatory environment.</w:t>
       </w:r>
     </w:p>
@@ -1241,7 +2104,6 @@
         </w:numPr>
       </w:pPr>
       <w:r>
-        <w:lastRenderedPageBreak/>
         <w:t>Report suspicious transactions to the relevant authorities as required by law.</w:t>
       </w:r>
     </w:p>
@@ -1333,6 +2195,7 @@
         </w:numPr>
       </w:pPr>
       <w:r>
+        <w:lastRenderedPageBreak/>
         <w:t>Review and update AML policies and procedures to comply with new regulations.</w:t>
       </w:r>
     </w:p>
@@ -2006,6 +2869,155 @@
     </w:lvl>
   </w:abstractNum>
   <w:abstractNum w:abstractNumId="4" w15:restartNumberingAfterBreak="0">
+    <w:nsid w:val="138F188F"/>
+    <w:multiLevelType w:val="multilevel"/>
+    <w:tmpl w:val="D026C25A"/>
+    <w:lvl w:ilvl="0">
+      <w:start w:val="1"/>
+      <w:numFmt w:val="bullet"/>
+      <w:lvlText w:val=""/>
+      <w:lvlJc w:val="left"/>
+      <w:pPr>
+        <w:tabs>
+          <w:tab w:val="num" w:pos="720"/>
+        </w:tabs>
+        <w:ind w:left="720" w:hanging="360"/>
+      </w:pPr>
+      <w:rPr>
+        <w:rFonts w:ascii="Symbol" w:hAnsi="Symbol" w:hint="default"/>
+        <w:sz w:val="20"/>
+      </w:rPr>
+    </w:lvl>
+    <w:lvl w:ilvl="1" w:tentative="1">
+      <w:start w:val="1"/>
+      <w:numFmt w:val="bullet"/>
+      <w:lvlText w:val="o"/>
+      <w:lvlJc w:val="left"/>
+      <w:pPr>
+        <w:tabs>
+          <w:tab w:val="num" w:pos="1440"/>
+        </w:tabs>
+        <w:ind w:left="1440" w:hanging="360"/>
+      </w:pPr>
+      <w:rPr>
+        <w:rFonts w:ascii="Courier New" w:hAnsi="Courier New" w:hint="default"/>
+        <w:sz w:val="20"/>
+      </w:rPr>
+    </w:lvl>
+    <w:lvl w:ilvl="2" w:tentative="1">
+      <w:start w:val="1"/>
+      <w:numFmt w:val="bullet"/>
+      <w:lvlText w:val=""/>
+      <w:lvlJc w:val="left"/>
+      <w:pPr>
+        <w:tabs>
+          <w:tab w:val="num" w:pos="2160"/>
+        </w:tabs>
+        <w:ind w:left="2160" w:hanging="360"/>
+      </w:pPr>
+      <w:rPr>
+        <w:rFonts w:ascii="Wingdings" w:hAnsi="Wingdings" w:hint="default"/>
+        <w:sz w:val="20"/>
+      </w:rPr>
+    </w:lvl>
+    <w:lvl w:ilvl="3" w:tentative="1">
+      <w:start w:val="1"/>
+      <w:numFmt w:val="bullet"/>
+      <w:lvlText w:val=""/>
+      <w:lvlJc w:val="left"/>
+      <w:pPr>
+        <w:tabs>
+          <w:tab w:val="num" w:pos="2880"/>
+        </w:tabs>
+        <w:ind w:left="2880" w:hanging="360"/>
+      </w:pPr>
+      <w:rPr>
+        <w:rFonts w:ascii="Wingdings" w:hAnsi="Wingdings" w:hint="default"/>
+        <w:sz w:val="20"/>
+      </w:rPr>
+    </w:lvl>
+    <w:lvl w:ilvl="4" w:tentative="1">
+      <w:start w:val="1"/>
+      <w:numFmt w:val="bullet"/>
+      <w:lvlText w:val=""/>
+      <w:lvlJc w:val="left"/>
+      <w:pPr>
+        <w:tabs>
+          <w:tab w:val="num" w:pos="3600"/>
+        </w:tabs>
+        <w:ind w:left="3600" w:hanging="360"/>
+      </w:pPr>
+      <w:rPr>
+        <w:rFonts w:ascii="Wingdings" w:hAnsi="Wingdings" w:hint="default"/>
+        <w:sz w:val="20"/>
+      </w:rPr>
+    </w:lvl>
+    <w:lvl w:ilvl="5" w:tentative="1">
+      <w:start w:val="1"/>
+      <w:numFmt w:val="bullet"/>
+      <w:lvlText w:val=""/>
+      <w:lvlJc w:val="left"/>
+      <w:pPr>
+        <w:tabs>
+          <w:tab w:val="num" w:pos="4320"/>
+        </w:tabs>
+        <w:ind w:left="4320" w:hanging="360"/>
+      </w:pPr>
+      <w:rPr>
+        <w:rFonts w:ascii="Wingdings" w:hAnsi="Wingdings" w:hint="default"/>
+        <w:sz w:val="20"/>
+      </w:rPr>
+    </w:lvl>
+    <w:lvl w:ilvl="6" w:tentative="1">
+      <w:start w:val="1"/>
+      <w:numFmt w:val="bullet"/>
+      <w:lvlText w:val=""/>
+      <w:lvlJc w:val="left"/>
+      <w:pPr>
+        <w:tabs>
+          <w:tab w:val="num" w:pos="5040"/>
+        </w:tabs>
+        <w:ind w:left="5040" w:hanging="360"/>
+      </w:pPr>
+      <w:rPr>
+        <w:rFonts w:ascii="Wingdings" w:hAnsi="Wingdings" w:hint="default"/>
+        <w:sz w:val="20"/>
+      </w:rPr>
+    </w:lvl>
+    <w:lvl w:ilvl="7" w:tentative="1">
+      <w:start w:val="1"/>
+      <w:numFmt w:val="bullet"/>
+      <w:lvlText w:val=""/>
+      <w:lvlJc w:val="left"/>
+      <w:pPr>
+        <w:tabs>
+          <w:tab w:val="num" w:pos="5760"/>
+        </w:tabs>
+        <w:ind w:left="5760" w:hanging="360"/>
+      </w:pPr>
+      <w:rPr>
+        <w:rFonts w:ascii="Wingdings" w:hAnsi="Wingdings" w:hint="default"/>
+        <w:sz w:val="20"/>
+      </w:rPr>
+    </w:lvl>
+    <w:lvl w:ilvl="8" w:tentative="1">
+      <w:start w:val="1"/>
+      <w:numFmt w:val="bullet"/>
+      <w:lvlText w:val=""/>
+      <w:lvlJc w:val="left"/>
+      <w:pPr>
+        <w:tabs>
+          <w:tab w:val="num" w:pos="6480"/>
+        </w:tabs>
+        <w:ind w:left="6480" w:hanging="360"/>
+      </w:pPr>
+      <w:rPr>
+        <w:rFonts w:ascii="Wingdings" w:hAnsi="Wingdings" w:hint="default"/>
+        <w:sz w:val="20"/>
+      </w:rPr>
+    </w:lvl>
+  </w:abstractNum>
+  <w:abstractNum w:abstractNumId="5" w15:restartNumberingAfterBreak="0">
     <w:nsid w:val="157F5849"/>
     <w:multiLevelType w:val="multilevel"/>
     <w:tmpl w:val="66EE4B8C"/>
@@ -2154,7 +3166,7 @@
       </w:rPr>
     </w:lvl>
   </w:abstractNum>
-  <w:abstractNum w:abstractNumId="5" w15:restartNumberingAfterBreak="0">
+  <w:abstractNum w:abstractNumId="6" w15:restartNumberingAfterBreak="0">
     <w:nsid w:val="1C6047F7"/>
     <w:multiLevelType w:val="multilevel"/>
     <w:tmpl w:val="0F8EFDDC"/>
@@ -2271,7 +3283,7 @@
       </w:pPr>
     </w:lvl>
   </w:abstractNum>
-  <w:abstractNum w:abstractNumId="6" w15:restartNumberingAfterBreak="0">
+  <w:abstractNum w:abstractNumId="7" w15:restartNumberingAfterBreak="0">
     <w:nsid w:val="1C6A5625"/>
     <w:multiLevelType w:val="multilevel"/>
     <w:tmpl w:val="2B6E606C"/>
@@ -2388,7 +3400,7 @@
       </w:pPr>
     </w:lvl>
   </w:abstractNum>
-  <w:abstractNum w:abstractNumId="7" w15:restartNumberingAfterBreak="0">
+  <w:abstractNum w:abstractNumId="8" w15:restartNumberingAfterBreak="0">
     <w:nsid w:val="20D67A05"/>
     <w:multiLevelType w:val="multilevel"/>
     <w:tmpl w:val="C9A08D38"/>
@@ -2537,7 +3549,7 @@
       </w:rPr>
     </w:lvl>
   </w:abstractNum>
-  <w:abstractNum w:abstractNumId="8" w15:restartNumberingAfterBreak="0">
+  <w:abstractNum w:abstractNumId="9" w15:restartNumberingAfterBreak="0">
     <w:nsid w:val="34817861"/>
     <w:multiLevelType w:val="multilevel"/>
     <w:tmpl w:val="F5541B80"/>
@@ -2686,7 +3698,156 @@
       </w:rPr>
     </w:lvl>
   </w:abstractNum>
-  <w:abstractNum w:abstractNumId="9" w15:restartNumberingAfterBreak="0">
+  <w:abstractNum w:abstractNumId="10" w15:restartNumberingAfterBreak="0">
+    <w:nsid w:val="472938B9"/>
+    <w:multiLevelType w:val="multilevel"/>
+    <w:tmpl w:val="B30ECA2C"/>
+    <w:lvl w:ilvl="0">
+      <w:start w:val="1"/>
+      <w:numFmt w:val="bullet"/>
+      <w:lvlText w:val=""/>
+      <w:lvlJc w:val="left"/>
+      <w:pPr>
+        <w:tabs>
+          <w:tab w:val="num" w:pos="720"/>
+        </w:tabs>
+        <w:ind w:left="720" w:hanging="360"/>
+      </w:pPr>
+      <w:rPr>
+        <w:rFonts w:ascii="Symbol" w:hAnsi="Symbol" w:hint="default"/>
+        <w:sz w:val="20"/>
+      </w:rPr>
+    </w:lvl>
+    <w:lvl w:ilvl="1">
+      <w:start w:val="1"/>
+      <w:numFmt w:val="bullet"/>
+      <w:lvlText w:val="o"/>
+      <w:lvlJc w:val="left"/>
+      <w:pPr>
+        <w:tabs>
+          <w:tab w:val="num" w:pos="1440"/>
+        </w:tabs>
+        <w:ind w:left="1440" w:hanging="360"/>
+      </w:pPr>
+      <w:rPr>
+        <w:rFonts w:ascii="Courier New" w:hAnsi="Courier New" w:hint="default"/>
+        <w:sz w:val="20"/>
+      </w:rPr>
+    </w:lvl>
+    <w:lvl w:ilvl="2" w:tentative="1">
+      <w:start w:val="1"/>
+      <w:numFmt w:val="bullet"/>
+      <w:lvlText w:val=""/>
+      <w:lvlJc w:val="left"/>
+      <w:pPr>
+        <w:tabs>
+          <w:tab w:val="num" w:pos="2160"/>
+        </w:tabs>
+        <w:ind w:left="2160" w:hanging="360"/>
+      </w:pPr>
+      <w:rPr>
+        <w:rFonts w:ascii="Wingdings" w:hAnsi="Wingdings" w:hint="default"/>
+        <w:sz w:val="20"/>
+      </w:rPr>
+    </w:lvl>
+    <w:lvl w:ilvl="3" w:tentative="1">
+      <w:start w:val="1"/>
+      <w:numFmt w:val="bullet"/>
+      <w:lvlText w:val=""/>
+      <w:lvlJc w:val="left"/>
+      <w:pPr>
+        <w:tabs>
+          <w:tab w:val="num" w:pos="2880"/>
+        </w:tabs>
+        <w:ind w:left="2880" w:hanging="360"/>
+      </w:pPr>
+      <w:rPr>
+        <w:rFonts w:ascii="Wingdings" w:hAnsi="Wingdings" w:hint="default"/>
+        <w:sz w:val="20"/>
+      </w:rPr>
+    </w:lvl>
+    <w:lvl w:ilvl="4" w:tentative="1">
+      <w:start w:val="1"/>
+      <w:numFmt w:val="bullet"/>
+      <w:lvlText w:val=""/>
+      <w:lvlJc w:val="left"/>
+      <w:pPr>
+        <w:tabs>
+          <w:tab w:val="num" w:pos="3600"/>
+        </w:tabs>
+        <w:ind w:left="3600" w:hanging="360"/>
+      </w:pPr>
+      <w:rPr>
+        <w:rFonts w:ascii="Wingdings" w:hAnsi="Wingdings" w:hint="default"/>
+        <w:sz w:val="20"/>
+      </w:rPr>
+    </w:lvl>
+    <w:lvl w:ilvl="5" w:tentative="1">
+      <w:start w:val="1"/>
+      <w:numFmt w:val="bullet"/>
+      <w:lvlText w:val=""/>
+      <w:lvlJc w:val="left"/>
+      <w:pPr>
+        <w:tabs>
+          <w:tab w:val="num" w:pos="4320"/>
+        </w:tabs>
+        <w:ind w:left="4320" w:hanging="360"/>
+      </w:pPr>
+      <w:rPr>
+        <w:rFonts w:ascii="Wingdings" w:hAnsi="Wingdings" w:hint="default"/>
+        <w:sz w:val="20"/>
+      </w:rPr>
+    </w:lvl>
+    <w:lvl w:ilvl="6" w:tentative="1">
+      <w:start w:val="1"/>
+      <w:numFmt w:val="bullet"/>
+      <w:lvlText w:val=""/>
+      <w:lvlJc w:val="left"/>
+      <w:pPr>
+        <w:tabs>
+          <w:tab w:val="num" w:pos="5040"/>
+        </w:tabs>
+        <w:ind w:left="5040" w:hanging="360"/>
+      </w:pPr>
+      <w:rPr>
+        <w:rFonts w:ascii="Wingdings" w:hAnsi="Wingdings" w:hint="default"/>
+        <w:sz w:val="20"/>
+      </w:rPr>
+    </w:lvl>
+    <w:lvl w:ilvl="7" w:tentative="1">
+      <w:start w:val="1"/>
+      <w:numFmt w:val="bullet"/>
+      <w:lvlText w:val=""/>
+      <w:lvlJc w:val="left"/>
+      <w:pPr>
+        <w:tabs>
+          <w:tab w:val="num" w:pos="5760"/>
+        </w:tabs>
+        <w:ind w:left="5760" w:hanging="360"/>
+      </w:pPr>
+      <w:rPr>
+        <w:rFonts w:ascii="Wingdings" w:hAnsi="Wingdings" w:hint="default"/>
+        <w:sz w:val="20"/>
+      </w:rPr>
+    </w:lvl>
+    <w:lvl w:ilvl="8" w:tentative="1">
+      <w:start w:val="1"/>
+      <w:numFmt w:val="bullet"/>
+      <w:lvlText w:val=""/>
+      <w:lvlJc w:val="left"/>
+      <w:pPr>
+        <w:tabs>
+          <w:tab w:val="num" w:pos="6480"/>
+        </w:tabs>
+        <w:ind w:left="6480" w:hanging="360"/>
+      </w:pPr>
+      <w:rPr>
+        <w:rFonts w:ascii="Wingdings" w:hAnsi="Wingdings" w:hint="default"/>
+        <w:sz w:val="20"/>
+      </w:rPr>
+    </w:lvl>
+  </w:abstractNum>
+  <w:abstractNum w:abstractNumId="11" w15:restartNumberingAfterBreak="0">
     <w:nsid w:val="496278F3"/>
     <w:multiLevelType w:val="multilevel"/>
     <w:tmpl w:val="CFD83D46"/>
@@ -2803,7 +3964,7 @@
       </w:pPr>
     </w:lvl>
   </w:abstractNum>
-  <w:abstractNum w:abstractNumId="10" w15:restartNumberingAfterBreak="0">
+  <w:abstractNum w:abstractNumId="12" w15:restartNumberingAfterBreak="0">
     <w:nsid w:val="4FB3596C"/>
     <w:multiLevelType w:val="multilevel"/>
     <w:tmpl w:val="99F83C2E"/>
@@ -2952,7 +4113,7 @@
       </w:rPr>
     </w:lvl>
   </w:abstractNum>
-  <w:abstractNum w:abstractNumId="11" w15:restartNumberingAfterBreak="0">
+  <w:abstractNum w:abstractNumId="13" w15:restartNumberingAfterBreak="0">
     <w:nsid w:val="521112BE"/>
     <w:multiLevelType w:val="hybridMultilevel"/>
     <w:tmpl w:val="4BB27604"/>
@@ -3065,10 +4226,308 @@
       </w:rPr>
     </w:lvl>
   </w:abstractNum>
-  <w:abstractNum w:abstractNumId="12" w15:restartNumberingAfterBreak="0">
+  <w:abstractNum w:abstractNumId="14" w15:restartNumberingAfterBreak="0">
     <w:nsid w:val="671B468B"/>
     <w:multiLevelType w:val="multilevel"/>
     <w:tmpl w:val="131A4B2E"/>
+    <w:lvl w:ilvl="0">
+      <w:start w:val="1"/>
+      <w:numFmt w:val="bullet"/>
+      <w:lvlText w:val=""/>
+      <w:lvlJc w:val="left"/>
+      <w:pPr>
+        <w:tabs>
+          <w:tab w:val="num" w:pos="720"/>
+        </w:tabs>
+        <w:ind w:left="720" w:hanging="360"/>
+      </w:pPr>
+      <w:rPr>
+        <w:rFonts w:ascii="Symbol" w:hAnsi="Symbol" w:hint="default"/>
+        <w:sz w:val="20"/>
+      </w:rPr>
+    </w:lvl>
+    <w:lvl w:ilvl="1" w:tentative="1">
+      <w:start w:val="1"/>
+      <w:numFmt w:val="bullet"/>
+      <w:lvlText w:val="o"/>
+      <w:lvlJc w:val="left"/>
+      <w:pPr>
+        <w:tabs>
+          <w:tab w:val="num" w:pos="1440"/>
+        </w:tabs>
+        <w:ind w:left="1440" w:hanging="360"/>
+      </w:pPr>
+      <w:rPr>
+        <w:rFonts w:ascii="Courier New" w:hAnsi="Courier New" w:hint="default"/>
+        <w:sz w:val="20"/>
+      </w:rPr>
+    </w:lvl>
+    <w:lvl w:ilvl="2" w:tentative="1">
+      <w:start w:val="1"/>
+      <w:numFmt w:val="bullet"/>
+      <w:lvlText w:val=""/>
+      <w:lvlJc w:val="left"/>
+      <w:pPr>
+        <w:tabs>
+          <w:tab w:val="num" w:pos="2160"/>
+        </w:tabs>
+        <w:ind w:left="2160" w:hanging="360"/>
+      </w:pPr>
+      <w:rPr>
+        <w:rFonts w:ascii="Wingdings" w:hAnsi="Wingdings" w:hint="default"/>
+        <w:sz w:val="20"/>
+      </w:rPr>
+    </w:lvl>
+    <w:lvl w:ilvl="3" w:tentative="1">
+      <w:start w:val="1"/>
+      <w:numFmt w:val="bullet"/>
+      <w:lvlText w:val=""/>
+      <w:lvlJc w:val="left"/>
+      <w:pPr>
+        <w:tabs>
+          <w:tab w:val="num" w:pos="2880"/>
+        </w:tabs>
+        <w:ind w:left="2880" w:hanging="360"/>
+      </w:pPr>
+      <w:rPr>
+        <w:rFonts w:ascii="Wingdings" w:hAnsi="Wingdings" w:hint="default"/>
+        <w:sz w:val="20"/>
+      </w:rPr>
+    </w:lvl>
+    <w:lvl w:ilvl="4" w:tentative="1">
+      <w:start w:val="1"/>
+      <w:numFmt w:val="bullet"/>
+      <w:lvlText w:val=""/>
+      <w:lvlJc w:val="left"/>
+      <w:pPr>
+        <w:tabs>
+          <w:tab w:val="num" w:pos="3600"/>
+        </w:tabs>
+        <w:ind w:left="3600" w:hanging="360"/>
+      </w:pPr>
+      <w:rPr>
+        <w:rFonts w:ascii="Wingdings" w:hAnsi="Wingdings" w:hint="default"/>
+        <w:sz w:val="20"/>
+      </w:rPr>
+    </w:lvl>
+    <w:lvl w:ilvl="5" w:tentative="1">
+      <w:start w:val="1"/>
+      <w:numFmt w:val="bullet"/>
+      <w:lvlText w:val=""/>
+      <w:lvlJc w:val="left"/>
+      <w:pPr>
+        <w:tabs>
+          <w:tab w:val="num" w:pos="4320"/>
+        </w:tabs>
+        <w:ind w:left="4320" w:hanging="360"/>
+      </w:pPr>
+      <w:rPr>
+        <w:rFonts w:ascii="Wingdings" w:hAnsi="Wingdings" w:hint="default"/>
+        <w:sz w:val="20"/>
+      </w:rPr>
+    </w:lvl>
+    <w:lvl w:ilvl="6" w:tentative="1">
+      <w:start w:val="1"/>
+      <w:numFmt w:val="bullet"/>
+      <w:lvlText w:val=""/>
+      <w:lvlJc w:val="left"/>
+      <w:pPr>
+        <w:tabs>
+          <w:tab w:val="num" w:pos="5040"/>
+        </w:tabs>
+        <w:ind w:left="5040" w:hanging="360"/>
+      </w:pPr>
+      <w:rPr>
+        <w:rFonts w:ascii="Wingdings" w:hAnsi="Wingdings" w:hint="default"/>
+        <w:sz w:val="20"/>
+      </w:rPr>
+    </w:lvl>
+    <w:lvl w:ilvl="7" w:tentative="1">
+      <w:start w:val="1"/>
+      <w:numFmt w:val="bullet"/>
+      <w:lvlText w:val=""/>
+      <w:lvlJc w:val="left"/>
+      <w:pPr>
+        <w:tabs>
+          <w:tab w:val="num" w:pos="5760"/>
+        </w:tabs>
+        <w:ind w:left="5760" w:hanging="360"/>
+      </w:pPr>
+      <w:rPr>
+        <w:rFonts w:ascii="Wingdings" w:hAnsi="Wingdings" w:hint="default"/>
+        <w:sz w:val="20"/>
+      </w:rPr>
+    </w:lvl>
+    <w:lvl w:ilvl="8" w:tentative="1">
+      <w:start w:val="1"/>
+      <w:numFmt w:val="bullet"/>
+      <w:lvlText w:val=""/>
+      <w:lvlJc w:val="left"/>
+      <w:pPr>
+        <w:tabs>
+          <w:tab w:val="num" w:pos="6480"/>
+        </w:tabs>
+        <w:ind w:left="6480" w:hanging="360"/>
+      </w:pPr>
+      <w:rPr>
+        <w:rFonts w:ascii="Wingdings" w:hAnsi="Wingdings" w:hint="default"/>
+        <w:sz w:val="20"/>
+      </w:rPr>
+    </w:lvl>
+  </w:abstractNum>
+  <w:abstractNum w:abstractNumId="15" w15:restartNumberingAfterBreak="0">
+    <w:nsid w:val="779D1B7C"/>
+    <w:multiLevelType w:val="multilevel"/>
+    <w:tmpl w:val="3B28C594"/>
+    <w:lvl w:ilvl="0">
+      <w:start w:val="1"/>
+      <w:numFmt w:val="bullet"/>
+      <w:lvlText w:val=""/>
+      <w:lvlJc w:val="left"/>
+      <w:pPr>
+        <w:tabs>
+          <w:tab w:val="num" w:pos="720"/>
+        </w:tabs>
+        <w:ind w:left="720" w:hanging="360"/>
+      </w:pPr>
+      <w:rPr>
+        <w:rFonts w:ascii="Symbol" w:hAnsi="Symbol" w:hint="default"/>
+        <w:sz w:val="20"/>
+      </w:rPr>
+    </w:lvl>
+    <w:lvl w:ilvl="1">
+      <w:start w:val="1"/>
+      <w:numFmt w:val="bullet"/>
+      <w:lvlText w:val="o"/>
+      <w:lvlJc w:val="left"/>
+      <w:pPr>
+        <w:tabs>
+          <w:tab w:val="num" w:pos="1440"/>
+        </w:tabs>
+        <w:ind w:left="1440" w:hanging="360"/>
+      </w:pPr>
+      <w:rPr>
+        <w:rFonts w:ascii="Courier New" w:hAnsi="Courier New" w:hint="default"/>
+        <w:sz w:val="20"/>
+      </w:rPr>
+    </w:lvl>
+    <w:lvl w:ilvl="2" w:tentative="1">
+      <w:start w:val="1"/>
+      <w:numFmt w:val="bullet"/>
+      <w:lvlText w:val=""/>
+      <w:lvlJc w:val="left"/>
+      <w:pPr>
+        <w:tabs>
+          <w:tab w:val="num" w:pos="2160"/>
+        </w:tabs>
+        <w:ind w:left="2160" w:hanging="360"/>
+      </w:pPr>
+      <w:rPr>
+        <w:rFonts w:ascii="Wingdings" w:hAnsi="Wingdings" w:hint="default"/>
+        <w:sz w:val="20"/>
+      </w:rPr>
+    </w:lvl>
+    <w:lvl w:ilvl="3" w:tentative="1">
+      <w:start w:val="1"/>
+      <w:numFmt w:val="bullet"/>
+      <w:lvlText w:val=""/>
+      <w:lvlJc w:val="left"/>
+      <w:pPr>
+        <w:tabs>
+          <w:tab w:val="num" w:pos="2880"/>
+        </w:tabs>
+        <w:ind w:left="2880" w:hanging="360"/>
+      </w:pPr>
+      <w:rPr>
+        <w:rFonts w:ascii="Wingdings" w:hAnsi="Wingdings" w:hint="default"/>
+        <w:sz w:val="20"/>
+      </w:rPr>
+    </w:lvl>
+    <w:lvl w:ilvl="4" w:tentative="1">
+      <w:start w:val="1"/>
+      <w:numFmt w:val="bullet"/>
+      <w:lvlText w:val=""/>
+      <w:lvlJc w:val="left"/>
+      <w:pPr>
+        <w:tabs>
+          <w:tab w:val="num" w:pos="3600"/>
+        </w:tabs>
+        <w:ind w:left="3600" w:hanging="360"/>
+      </w:pPr>
+      <w:rPr>
+        <w:rFonts w:ascii="Wingdings" w:hAnsi="Wingdings" w:hint="default"/>
+        <w:sz w:val="20"/>
+      </w:rPr>
+    </w:lvl>
+    <w:lvl w:ilvl="5" w:tentative="1">
+      <w:start w:val="1"/>
+      <w:numFmt w:val="bullet"/>
+      <w:lvlText w:val=""/>
+      <w:lvlJc w:val="left"/>
+      <w:pPr>
+        <w:tabs>
+          <w:tab w:val="num" w:pos="4320"/>
+        </w:tabs>
+        <w:ind w:left="4320" w:hanging="360"/>
+      </w:pPr>
+      <w:rPr>
+        <w:rFonts w:ascii="Wingdings" w:hAnsi="Wingdings" w:hint="default"/>
+        <w:sz w:val="20"/>
+      </w:rPr>
+    </w:lvl>
+    <w:lvl w:ilvl="6" w:tentative="1">
+      <w:start w:val="1"/>
+      <w:numFmt w:val="bullet"/>
+      <w:lvlText w:val=""/>
+      <w:lvlJc w:val="left"/>
+      <w:pPr>
+        <w:tabs>
+          <w:tab w:val="num" w:pos="5040"/>
+        </w:tabs>
+        <w:ind w:left="5040" w:hanging="360"/>
+      </w:pPr>
+      <w:rPr>
+        <w:rFonts w:ascii="Wingdings" w:hAnsi="Wingdings" w:hint="default"/>
+        <w:sz w:val="20"/>
+      </w:rPr>
+    </w:lvl>
+    <w:lvl w:ilvl="7" w:tentative="1">
+      <w:start w:val="1"/>
+      <w:numFmt w:val="bullet"/>
+      <w:lvlText w:val=""/>
+      <w:lvlJc w:val="left"/>
+      <w:pPr>
+        <w:tabs>
+          <w:tab w:val="num" w:pos="5760"/>
+        </w:tabs>
+        <w:ind w:left="5760" w:hanging="360"/>
+      </w:pPr>
+      <w:rPr>
+        <w:rFonts w:ascii="Wingdings" w:hAnsi="Wingdings" w:hint="default"/>
+        <w:sz w:val="20"/>
+      </w:rPr>
+    </w:lvl>
+    <w:lvl w:ilvl="8" w:tentative="1">
+      <w:start w:val="1"/>
+      <w:numFmt w:val="bullet"/>
+      <w:lvlText w:val=""/>
+      <w:lvlJc w:val="left"/>
+      <w:pPr>
+        <w:tabs>
+          <w:tab w:val="num" w:pos="6480"/>
+        </w:tabs>
+        <w:ind w:left="6480" w:hanging="360"/>
+      </w:pPr>
+      <w:rPr>
+        <w:rFonts w:ascii="Wingdings" w:hAnsi="Wingdings" w:hint="default"/>
+        <w:sz w:val="20"/>
+      </w:rPr>
+    </w:lvl>
+  </w:abstractNum>
+  <w:abstractNum w:abstractNumId="16" w15:restartNumberingAfterBreak="0">
+    <w:nsid w:val="7B9C545D"/>
+    <w:multiLevelType w:val="multilevel"/>
+    <w:tmpl w:val="8FD678F2"/>
     <w:lvl w:ilvl="0">
       <w:start w:val="1"/>
       <w:numFmt w:val="bullet"/>
@@ -3224,34 +4683,46 @@
     <w:abstractNumId w:val="1"/>
   </w:num>
   <w:num w:numId="4" w16cid:durableId="333651660">
-    <w:abstractNumId w:val="10"/>
+    <w:abstractNumId w:val="12"/>
   </w:num>
   <w:num w:numId="5" w16cid:durableId="862671305">
+    <w:abstractNumId w:val="9"/>
+  </w:num>
+  <w:num w:numId="6" w16cid:durableId="13969966">
+    <w:abstractNumId w:val="11"/>
+  </w:num>
+  <w:num w:numId="7" w16cid:durableId="1568496839">
+    <w:abstractNumId w:val="14"/>
+  </w:num>
+  <w:num w:numId="8" w16cid:durableId="1024137671">
+    <w:abstractNumId w:val="7"/>
+  </w:num>
+  <w:num w:numId="9" w16cid:durableId="63071091">
     <w:abstractNumId w:val="8"/>
   </w:num>
-  <w:num w:numId="6" w16cid:durableId="13969966">
-    <w:abstractNumId w:val="9"/>
-  </w:num>
-  <w:num w:numId="7" w16cid:durableId="1568496839">
-    <w:abstractNumId w:val="12"/>
-  </w:num>
-  <w:num w:numId="8" w16cid:durableId="1024137671">
+  <w:num w:numId="10" w16cid:durableId="1213619916">
     <w:abstractNumId w:val="6"/>
-  </w:num>
-  <w:num w:numId="9" w16cid:durableId="63071091">
-    <w:abstractNumId w:val="7"/>
-  </w:num>
-  <w:num w:numId="10" w16cid:durableId="1213619916">
-    <w:abstractNumId w:val="5"/>
   </w:num>
   <w:num w:numId="11" w16cid:durableId="1313099159">
     <w:abstractNumId w:val="2"/>
   </w:num>
   <w:num w:numId="12" w16cid:durableId="1400906625">
-    <w:abstractNumId w:val="4"/>
+    <w:abstractNumId w:val="5"/>
   </w:num>
   <w:num w:numId="13" w16cid:durableId="1477141832">
-    <w:abstractNumId w:val="11"/>
+    <w:abstractNumId w:val="13"/>
+  </w:num>
+  <w:num w:numId="14" w16cid:durableId="973407962">
+    <w:abstractNumId w:val="15"/>
+  </w:num>
+  <w:num w:numId="15" w16cid:durableId="953099361">
+    <w:abstractNumId w:val="16"/>
+  </w:num>
+  <w:num w:numId="16" w16cid:durableId="1332568517">
+    <w:abstractNumId w:val="10"/>
+  </w:num>
+  <w:num w:numId="17" w16cid:durableId="1056004019">
+    <w:abstractNumId w:val="4"/>
   </w:num>
 </w:numbering>
 </file>

</xml_diff>